<commit_message>
second version of recibo.docx
</commit_message>
<xml_diff>
--- a/recibo.docx
+++ b/recibo.docx
@@ -9,7 +9,38 @@
       </w:pPr>
       <w:r>
         <w:rPr/>
-        <w:t>La Plata, 10 de noviembre de 2012</w:t>
+        <w:t xml:space="preserve">La Plata, </w:t>
+      </w:r>
+      <w:r>
+        <w:rPr/>
+        <w:t>26 de julio</w:t>
+      </w:r>
+      <w:r>
+        <w:rPr/>
+        <w:t xml:space="preserve"> de 201</w:t>
+      </w:r>
+      <w:r>
+        <w:rPr/>
+        <w:t>3</w:t>
+      </w:r>
+    </w:p>
+    <w:p>
+      <w:pPr>
+        <w:pStyle w:val="style22"/>
+        <w:jc w:val="right"/>
+      </w:pPr>
+      <w:r>
+        <w:rPr/>
+      </w:r>
+    </w:p>
+    <w:p>
+      <w:pPr>
+        <w:pStyle w:val="style22"/>
+        <w:jc w:val="left"/>
+      </w:pPr>
+      <w:r>
+        <w:rPr/>
+        <w:t>Nueva versión</w:t>
       </w:r>
     </w:p>
     <w:p>
@@ -47,9 +78,7 @@
         <w:jc w:val="both"/>
       </w:pPr>
       <w:r>
-        <w:rPr>
-          <w:u w:val="single"/>
-        </w:rPr>
+        <w:rPr/>
       </w:r>
     </w:p>
     <w:sectPr>
@@ -76,7 +105,7 @@
     </w:pPr>
     <w:rPr>
       <w:rFonts w:ascii="Liberation Serif" w:cs="Lohit Hindi" w:eastAsia="DejaVu Sans" w:hAnsi="Liberation Serif"/>
-      <w:color w:val="auto"/>
+      <w:color w:val="00000A"/>
       <w:sz w:val="24"/>
       <w:szCs w:val="24"/>
       <w:lang w:bidi="hi-IN" w:eastAsia="zh-CN" w:val="es-AR"/>
@@ -99,28 +128,38 @@
   </w:style>
   <w:style w:styleId="style17" w:type="paragraph">
     <w:name w:val="Encabezado"/>
-    <w:basedOn w:val="style22"/>
     <w:next w:val="style18"/>
     <w:pPr>
       <w:keepNext/>
+      <w:widowControl w:val="false"/>
+      <w:suppressAutoHyphens w:val="true"/>
       <w:spacing w:after="120" w:before="240"/>
       <w:contextualSpacing w:val="false"/>
     </w:pPr>
     <w:rPr>
       <w:rFonts w:ascii="Arial" w:cs="Lohit Hindi" w:eastAsia="DejaVu Sans" w:hAnsi="Arial"/>
+      <w:color w:val="auto"/>
       <w:sz w:val="28"/>
       <w:szCs w:val="28"/>
+      <w:lang w:bidi="hi-IN" w:eastAsia="zh-CN" w:val="es-AR"/>
     </w:rPr>
   </w:style>
   <w:style w:styleId="style18" w:type="paragraph">
     <w:name w:val="Cuerpo de texto"/>
-    <w:basedOn w:val="style22"/>
     <w:next w:val="style18"/>
     <w:pPr>
+      <w:widowControl w:val="false"/>
+      <w:suppressAutoHyphens w:val="true"/>
       <w:spacing w:after="120" w:before="0"/>
       <w:contextualSpacing w:val="false"/>
     </w:pPr>
-    <w:rPr/>
+    <w:rPr>
+      <w:rFonts w:ascii="Liberation Serif" w:cs="Lohit Hindi" w:eastAsia="DejaVu Sans" w:hAnsi="Liberation Serif"/>
+      <w:color w:val="auto"/>
+      <w:sz w:val="24"/>
+      <w:szCs w:val="24"/>
+      <w:lang w:bidi="hi-IN" w:eastAsia="zh-CN" w:val="es-AR"/>
+    </w:rPr>
   </w:style>
   <w:style w:styleId="style19" w:type="paragraph">
     <w:name w:val="Lista"/>
@@ -133,30 +172,38 @@
   </w:style>
   <w:style w:styleId="style20" w:type="paragraph">
     <w:name w:val="Etiqueta"/>
-    <w:basedOn w:val="style22"/>
     <w:next w:val="style20"/>
     <w:pPr>
+      <w:widowControl w:val="false"/>
       <w:suppressLineNumbers/>
+      <w:suppressAutoHyphens w:val="true"/>
       <w:spacing w:after="120" w:before="120"/>
       <w:contextualSpacing w:val="false"/>
     </w:pPr>
     <w:rPr>
-      <w:rFonts w:cs="Lohit Hindi"/>
+      <w:rFonts w:ascii="Liberation Serif" w:cs="Lohit Hindi" w:eastAsia="DejaVu Sans" w:hAnsi="Liberation Serif"/>
       <w:i/>
       <w:iCs/>
-      <w:sz w:val="24"/>
-      <w:szCs w:val="24"/>
+      <w:color w:val="auto"/>
+      <w:sz w:val="24"/>
+      <w:szCs w:val="24"/>
+      <w:lang w:bidi="hi-IN" w:eastAsia="zh-CN" w:val="es-AR"/>
     </w:rPr>
   </w:style>
   <w:style w:styleId="style21" w:type="paragraph">
     <w:name w:val="Índice"/>
-    <w:basedOn w:val="style22"/>
     <w:next w:val="style21"/>
     <w:pPr>
+      <w:widowControl w:val="false"/>
       <w:suppressLineNumbers/>
-    </w:pPr>
-    <w:rPr>
-      <w:rFonts w:cs="Lohit Hindi"/>
+      <w:suppressAutoHyphens w:val="true"/>
+    </w:pPr>
+    <w:rPr>
+      <w:rFonts w:ascii="Liberation Serif" w:cs="Lohit Hindi" w:eastAsia="DejaVu Sans" w:hAnsi="Liberation Serif"/>
+      <w:color w:val="auto"/>
+      <w:sz w:val="24"/>
+      <w:szCs w:val="24"/>
+      <w:lang w:bidi="hi-IN" w:eastAsia="zh-CN" w:val="es-AR"/>
     </w:rPr>
   </w:style>
   <w:style w:styleId="style22" w:type="paragraph">
@@ -165,7 +212,7 @@
     <w:pPr>
       <w:widowControl/>
       <w:suppressAutoHyphens w:val="true"/>
-      <w:spacing w:after="160" w:before="0" w:line="254" w:lineRule="auto"/>
+      <w:spacing w:after="160" w:before="0" w:line="252" w:lineRule="auto"/>
       <w:contextualSpacing w:val="false"/>
     </w:pPr>
     <w:rPr>

</xml_diff>